<commit_message>
updated exam question 1 notes
</commit_message>
<xml_diff>
--- a/Sessions/Exam Question 1.docx
+++ b/Sessions/Exam Question 1.docx
@@ -106,23 +106,7 @@
           <w:sz w:val="24"/>
           <w:szCs w:val="24"/>
         </w:rPr>
-        <w:t xml:space="preserve">Data that’s read together should be stored </w:t>
-      </w:r>
-      <w:r>
-        <w:rPr>
-          <w:rFonts w:ascii="Calibri" w:hAnsi="Calibri" w:cs="Calibri"/>
-          <w:sz w:val="24"/>
-          <w:szCs w:val="24"/>
-        </w:rPr>
-        <w:t>together.</w:t>
-      </w:r>
-      <w:r>
-        <w:rPr>
-          <w:rFonts w:ascii="Calibri" w:hAnsi="Calibri" w:cs="Calibri"/>
-          <w:sz w:val="24"/>
-          <w:szCs w:val="24"/>
-        </w:rPr>
-        <w:t xml:space="preserve"> </w:t>
+        <w:t xml:space="preserve">Data that’s read together should be stored together. </w:t>
       </w:r>
       <w:r>
         <w:rPr>
@@ -368,23 +352,7 @@
           <w:sz w:val="24"/>
           <w:szCs w:val="24"/>
         </w:rPr>
-        <w:t xml:space="preserve"> “half applied</w:t>
-      </w:r>
-      <w:r>
-        <w:rPr>
-          <w:rFonts w:ascii="Calibri" w:hAnsi="Calibri" w:cs="Calibri"/>
-          <w:sz w:val="24"/>
-          <w:szCs w:val="24"/>
-        </w:rPr>
-        <w:t>”</w:t>
-      </w:r>
-      <w:r>
-        <w:rPr>
-          <w:rFonts w:ascii="Calibri" w:hAnsi="Calibri" w:cs="Calibri"/>
-          <w:sz w:val="24"/>
-          <w:szCs w:val="24"/>
-        </w:rPr>
-        <w:t xml:space="preserve"> change on that document)</w:t>
+        <w:t xml:space="preserve"> “half applied” change on that document)</w:t>
       </w:r>
       <w:r>
         <w:rPr>
@@ -665,17 +633,7 @@
           <w:sz w:val="24"/>
           <w:szCs w:val="24"/>
         </w:rPr>
-        <w:t xml:space="preserve"> Child</w:t>
-      </w:r>
-      <w:r>
-        <w:rPr>
-          <w:rFonts w:ascii="Calibri" w:hAnsi="Calibri" w:cs="Calibri"/>
-          <w:b/>
-          <w:bCs/>
-          <w:sz w:val="24"/>
-          <w:szCs w:val="24"/>
-        </w:rPr>
-        <w:t xml:space="preserve"> </w:t>
+        <w:t xml:space="preserve"> Child </w:t>
       </w:r>
       <w:r>
         <w:rPr>
@@ -957,23 +915,7 @@
           <w:sz w:val="24"/>
           <w:szCs w:val="24"/>
         </w:rPr>
-        <w:t xml:space="preserve"> The number of children is </w:t>
-      </w:r>
-      <w:r>
-        <w:rPr>
-          <w:rFonts w:ascii="Calibri" w:hAnsi="Calibri" w:cs="Calibri"/>
-          <w:sz w:val="24"/>
-          <w:szCs w:val="24"/>
-        </w:rPr>
-        <w:t>small,</w:t>
-      </w:r>
-      <w:r>
-        <w:rPr>
-          <w:rFonts w:ascii="Calibri" w:hAnsi="Calibri" w:cs="Calibri"/>
-          <w:sz w:val="24"/>
-          <w:szCs w:val="24"/>
-        </w:rPr>
-        <w:t xml:space="preserve"> or you only ever query the latest N </w:t>
+        <w:t xml:space="preserve"> The number of children is small, or you only ever query the latest N </w:t>
       </w:r>
       <w:r>
         <w:rPr>
@@ -1115,23 +1057,7 @@
           <w:sz w:val="24"/>
           <w:szCs w:val="24"/>
         </w:rPr>
-        <w:t xml:space="preserve">Sets are </w:t>
-      </w:r>
-      <w:r>
-        <w:rPr>
-          <w:rFonts w:ascii="Calibri" w:hAnsi="Calibri" w:cs="Calibri"/>
-          <w:sz w:val="24"/>
-          <w:szCs w:val="24"/>
-        </w:rPr>
-        <w:t>bounded,</w:t>
-      </w:r>
-      <w:r>
-        <w:rPr>
-          <w:rFonts w:ascii="Calibri" w:hAnsi="Calibri" w:cs="Calibri"/>
-          <w:sz w:val="24"/>
-          <w:szCs w:val="24"/>
-        </w:rPr>
-        <w:t xml:space="preserve"> or </w:t>
+        <w:t xml:space="preserve">Sets are bounded, or </w:t>
       </w:r>
       <w:r>
         <w:rPr>
@@ -2604,7 +2530,7 @@
           <w:u w:val="single"/>
           <w:lang w:val="en-GB"/>
         </w:rPr>
-        <w:t>Schema &amp; Entities</w:t>
+        <w:t>Polymorphic Pattern</w:t>
       </w:r>
     </w:p>
     <w:p>
@@ -2627,77 +2553,61 @@
           <w:sz w:val="24"/>
           <w:szCs w:val="24"/>
         </w:rPr>
-        <w:t>Flexible collections (</w:t>
-      </w:r>
-      <w:r>
-        <w:rPr>
-          <w:rFonts w:ascii="Calibri" w:hAnsi="Calibri" w:cs="Calibri"/>
-          <w:b/>
-          <w:bCs/>
-          <w:sz w:val="24"/>
-          <w:szCs w:val="24"/>
-        </w:rPr>
-        <w:t>books</w:t>
-      </w:r>
-      <w:r>
-        <w:rPr>
-          <w:rFonts w:ascii="Calibri" w:hAnsi="Calibri" w:cs="Calibri"/>
-          <w:sz w:val="24"/>
-          <w:szCs w:val="24"/>
-        </w:rPr>
-        <w:t xml:space="preserve">, </w:t>
-      </w:r>
-      <w:r>
-        <w:rPr>
-          <w:rFonts w:ascii="Calibri" w:hAnsi="Calibri" w:cs="Calibri"/>
-          <w:b/>
-          <w:bCs/>
-          <w:sz w:val="24"/>
-          <w:szCs w:val="24"/>
-        </w:rPr>
-        <w:t>customers</w:t>
-      </w:r>
-      <w:r>
-        <w:rPr>
-          <w:rFonts w:ascii="Calibri" w:hAnsi="Calibri" w:cs="Calibri"/>
-          <w:sz w:val="24"/>
-          <w:szCs w:val="24"/>
-        </w:rPr>
-        <w:t xml:space="preserve">, </w:t>
-      </w:r>
-      <w:r>
-        <w:rPr>
-          <w:rFonts w:ascii="Calibri" w:hAnsi="Calibri" w:cs="Calibri"/>
-          <w:b/>
-          <w:bCs/>
-          <w:sz w:val="24"/>
-          <w:szCs w:val="24"/>
-        </w:rPr>
-        <w:t>orders</w:t>
-      </w:r>
-      <w:r>
-        <w:rPr>
-          <w:rFonts w:ascii="Calibri" w:hAnsi="Calibri" w:cs="Calibri"/>
-          <w:sz w:val="24"/>
-          <w:szCs w:val="24"/>
-        </w:rPr>
-        <w:t xml:space="preserve">, etc.). </w:t>
-      </w:r>
-      <w:r>
-        <w:rPr>
-          <w:rFonts w:ascii="Calibri" w:hAnsi="Calibri" w:cs="Calibri"/>
-          <w:sz w:val="24"/>
-          <w:szCs w:val="24"/>
-        </w:rPr>
-        <w:t>M</w:t>
-      </w:r>
-      <w:r>
-        <w:rPr>
-          <w:rFonts w:ascii="Calibri" w:hAnsi="Calibri" w:cs="Calibri"/>
-          <w:sz w:val="24"/>
-          <w:szCs w:val="24"/>
-        </w:rPr>
-        <w:t>odelled the same entities as BSON documents.</w:t>
+        <w:t xml:space="preserve">Modelled </w:t>
+      </w:r>
+      <w:r>
+        <w:rPr>
+          <w:rFonts w:ascii="Calibri" w:hAnsi="Calibri" w:cs="Calibri"/>
+          <w:b/>
+          <w:bCs/>
+          <w:sz w:val="24"/>
+          <w:szCs w:val="24"/>
+        </w:rPr>
+        <w:t>book_copies</w:t>
+      </w:r>
+      <w:r>
+        <w:rPr>
+          <w:rFonts w:ascii="Calibri" w:hAnsi="Calibri" w:cs="Calibri"/>
+          <w:sz w:val="24"/>
+          <w:szCs w:val="24"/>
+        </w:rPr>
+        <w:t xml:space="preserve"> with a </w:t>
+      </w:r>
+      <w:r>
+        <w:rPr>
+          <w:rFonts w:ascii="Calibri" w:hAnsi="Calibri" w:cs="Calibri"/>
+          <w:b/>
+          <w:bCs/>
+          <w:sz w:val="24"/>
+          <w:szCs w:val="24"/>
+        </w:rPr>
+        <w:t>type</w:t>
+      </w:r>
+      <w:r>
+        <w:rPr>
+          <w:rFonts w:ascii="Calibri" w:hAnsi="Calibri" w:cs="Calibri"/>
+          <w:sz w:val="24"/>
+          <w:szCs w:val="24"/>
+        </w:rPr>
+        <w:t xml:space="preserve"> enum (</w:t>
+      </w:r>
+      <w:r>
+        <w:rPr>
+          <w:rFonts w:ascii="Calibri" w:hAnsi="Calibri" w:cs="Calibri"/>
+          <w:b/>
+          <w:bCs/>
+          <w:sz w:val="24"/>
+          <w:szCs w:val="24"/>
+        </w:rPr>
+        <w:t>Hardcover/Paperback/E-book</w:t>
+      </w:r>
+      <w:r>
+        <w:rPr>
+          <w:rFonts w:ascii="Calibri" w:hAnsi="Calibri" w:cs="Calibri"/>
+          <w:sz w:val="24"/>
+          <w:szCs w:val="24"/>
+        </w:rPr>
+        <w:t>) without having a separate collection</w:t>
       </w:r>
     </w:p>
     <w:p>
@@ -2752,36 +2662,17 @@
           <w:sz w:val="24"/>
           <w:szCs w:val="24"/>
         </w:rPr>
-        <w:t>orders.items</w:t>
-      </w:r>
-      <w:r>
-        <w:rPr>
-          <w:rFonts w:ascii="Calibri" w:hAnsi="Calibri" w:cs="Calibri"/>
-          <w:sz w:val="24"/>
-          <w:szCs w:val="24"/>
-        </w:rPr>
-        <w:t>), referencing others by ObjectId. N–M via arrays of ObjectIds or simple values.</w:t>
-      </w:r>
-    </w:p>
-    <w:p>
-      <w:pPr>
-        <w:spacing w:line="360" w:lineRule="auto"/>
-        <w:rPr>
-          <w:rFonts w:ascii="Calibri" w:hAnsi="Calibri" w:cs="Calibri"/>
-          <w:sz w:val="24"/>
-          <w:szCs w:val="24"/>
-          <w:lang w:val="en-GB"/>
-        </w:rPr>
-      </w:pPr>
-      <w:r>
-        <w:rPr>
-          <w:rFonts w:ascii="Calibri" w:hAnsi="Calibri" w:cs="Calibri"/>
-          <w:sz w:val="24"/>
-          <w:szCs w:val="24"/>
-          <w:u w:val="single"/>
-          <w:lang w:val="en-GB"/>
-        </w:rPr>
-        <w:t>Hierarchies</w:t>
+        <w:t>orders.</w:t>
+      </w:r>
+      <w:r>
+        <w:rPr>
+          <w:rFonts w:ascii="Calibri" w:hAnsi="Calibri" w:cs="Calibri"/>
+          <w:b/>
+          <w:bCs/>
+          <w:sz w:val="24"/>
+          <w:szCs w:val="24"/>
+        </w:rPr>
+        <w:t>order_details</w:t>
       </w:r>
     </w:p>
     <w:p>
@@ -2805,7 +2696,85 @@
           <w:sz w:val="24"/>
           <w:szCs w:val="24"/>
         </w:rPr>
-        <w:t xml:space="preserve">Parent–child via ObjectId refs plus occasional </w:t>
+        <w:t xml:space="preserve">N–M </w:t>
+      </w:r>
+      <w:r>
+        <w:rPr>
+          <w:rFonts w:ascii="Calibri" w:hAnsi="Calibri" w:cs="Calibri"/>
+          <w:sz w:val="24"/>
+          <w:szCs w:val="24"/>
+        </w:rPr>
+        <w:t xml:space="preserve">reference via </w:t>
+      </w:r>
+      <w:r>
+        <w:rPr>
+          <w:rFonts w:ascii="Calibri" w:hAnsi="Calibri" w:cs="Calibri"/>
+          <w:b/>
+          <w:bCs/>
+          <w:sz w:val="24"/>
+          <w:szCs w:val="24"/>
+        </w:rPr>
+        <w:t>ObjectId</w:t>
+      </w:r>
+      <w:r>
+        <w:rPr>
+          <w:rFonts w:ascii="Calibri" w:hAnsi="Calibri" w:cs="Calibri"/>
+          <w:sz w:val="24"/>
+          <w:szCs w:val="24"/>
+        </w:rPr>
+        <w:t xml:space="preserve"> arrays</w:t>
+      </w:r>
+      <w:r>
+        <w:rPr>
+          <w:rFonts w:ascii="Calibri" w:hAnsi="Calibri" w:cs="Calibri"/>
+          <w:sz w:val="24"/>
+          <w:szCs w:val="24"/>
+        </w:rPr>
+        <w:t>.</w:t>
+      </w:r>
+    </w:p>
+    <w:p>
+      <w:pPr>
+        <w:spacing w:line="360" w:lineRule="auto"/>
+        <w:rPr>
+          <w:rFonts w:ascii="Calibri" w:hAnsi="Calibri" w:cs="Calibri"/>
+          <w:sz w:val="24"/>
+          <w:szCs w:val="24"/>
+        </w:rPr>
+      </w:pPr>
+      <w:r>
+        <w:rPr>
+          <w:rFonts w:ascii="Calibri" w:hAnsi="Calibri" w:cs="Calibri"/>
+          <w:sz w:val="24"/>
+          <w:szCs w:val="24"/>
+          <w:u w:val="single"/>
+          <w:lang w:val="en-GB"/>
+        </w:rPr>
+        <w:t>Hierarchies</w:t>
+      </w:r>
+    </w:p>
+    <w:p>
+      <w:pPr>
+        <w:pStyle w:val="ListParagraph"/>
+        <w:numPr>
+          <w:ilvl w:val="0"/>
+          <w:numId w:val="16"/>
+        </w:numPr>
+        <w:spacing w:line="360" w:lineRule="auto"/>
+        <w:rPr>
+          <w:rFonts w:ascii="Calibri" w:hAnsi="Calibri" w:cs="Calibri"/>
+          <w:sz w:val="24"/>
+          <w:szCs w:val="24"/>
+          <w:lang w:val="en-GB"/>
+        </w:rPr>
+      </w:pPr>
+      <w:r>
+        <w:rPr>
+          <w:rFonts w:ascii="Calibri" w:hAnsi="Calibri" w:cs="Calibri"/>
+          <w:sz w:val="24"/>
+          <w:szCs w:val="24"/>
+        </w:rPr>
+        <w:t xml:space="preserve">Categories as lookup &amp; </w:t>
       </w:r>
       <w:r>
         <w:rPr>
@@ -2823,7 +2792,250 @@
           <w:sz w:val="24"/>
           <w:szCs w:val="24"/>
         </w:rPr>
-        <w:t xml:space="preserve"> for deep traversals.</w:t>
+        <w:t xml:space="preserve"> for subcategory traversal</w:t>
+      </w:r>
+    </w:p>
+    <w:p>
+      <w:pPr>
+        <w:spacing w:line="360" w:lineRule="auto"/>
+        <w:rPr>
+          <w:rFonts w:ascii="Calibri" w:hAnsi="Calibri" w:cs="Calibri"/>
+          <w:sz w:val="24"/>
+          <w:szCs w:val="24"/>
+          <w:u w:val="single"/>
+          <w:lang w:val="en-GB"/>
+        </w:rPr>
+      </w:pPr>
+      <w:r>
+        <w:rPr>
+          <w:rFonts w:ascii="Calibri" w:hAnsi="Calibri" w:cs="Calibri"/>
+          <w:sz w:val="24"/>
+          <w:szCs w:val="24"/>
+          <w:u w:val="single"/>
+          <w:lang w:val="en-GB"/>
+        </w:rPr>
+        <w:t>Extended Reference</w:t>
+      </w:r>
+    </w:p>
+    <w:p>
+      <w:pPr>
+        <w:pStyle w:val="ListParagraph"/>
+        <w:numPr>
+          <w:ilvl w:val="0"/>
+          <w:numId w:val="16"/>
+        </w:numPr>
+        <w:spacing w:line="360" w:lineRule="auto"/>
+        <w:rPr>
+          <w:rFonts w:ascii="Calibri" w:hAnsi="Calibri" w:cs="Calibri"/>
+          <w:sz w:val="24"/>
+          <w:szCs w:val="24"/>
+          <w:lang w:val="en-GB"/>
+        </w:rPr>
+      </w:pPr>
+      <w:r>
+        <w:rPr>
+          <w:rFonts w:ascii="Calibri" w:hAnsi="Calibri" w:cs="Calibri"/>
+          <w:sz w:val="24"/>
+          <w:szCs w:val="24"/>
+          <w:lang w:val="en-GB"/>
+        </w:rPr>
+        <w:t xml:space="preserve">Denormalized </w:t>
+      </w:r>
+      <w:r>
+        <w:rPr>
+          <w:rFonts w:ascii="Calibri" w:hAnsi="Calibri" w:cs="Calibri"/>
+          <w:b/>
+          <w:bCs/>
+          <w:sz w:val="24"/>
+          <w:szCs w:val="24"/>
+          <w:lang w:val="en-GB"/>
+        </w:rPr>
+        <w:t>book.price</w:t>
+      </w:r>
+      <w:r>
+        <w:rPr>
+          <w:rFonts w:ascii="Calibri" w:hAnsi="Calibri" w:cs="Calibri"/>
+          <w:sz w:val="24"/>
+          <w:szCs w:val="24"/>
+          <w:lang w:val="en-GB"/>
+        </w:rPr>
+        <w:t xml:space="preserve"> for fast reads</w:t>
+      </w:r>
+    </w:p>
+    <w:p>
+      <w:pPr>
+        <w:spacing w:line="360" w:lineRule="auto"/>
+        <w:rPr>
+          <w:rFonts w:ascii="Calibri" w:hAnsi="Calibri" w:cs="Calibri"/>
+          <w:sz w:val="24"/>
+          <w:szCs w:val="24"/>
+          <w:u w:val="single"/>
+          <w:lang w:val="en-GB"/>
+        </w:rPr>
+      </w:pPr>
+      <w:r>
+        <w:rPr>
+          <w:rFonts w:ascii="Calibri" w:hAnsi="Calibri" w:cs="Calibri"/>
+          <w:sz w:val="24"/>
+          <w:szCs w:val="24"/>
+          <w:u w:val="single"/>
+          <w:lang w:val="en-GB"/>
+        </w:rPr>
+        <w:t>Indexes</w:t>
+      </w:r>
+    </w:p>
+    <w:p>
+      <w:pPr>
+        <w:pStyle w:val="ListParagraph"/>
+        <w:numPr>
+          <w:ilvl w:val="0"/>
+          <w:numId w:val="16"/>
+        </w:numPr>
+        <w:spacing w:line="360" w:lineRule="auto"/>
+        <w:rPr>
+          <w:rFonts w:ascii="Calibri" w:hAnsi="Calibri" w:cs="Calibri"/>
+          <w:sz w:val="24"/>
+          <w:szCs w:val="24"/>
+          <w:lang w:val="en-GB"/>
+        </w:rPr>
+      </w:pPr>
+      <w:r>
+        <w:rPr>
+          <w:rFonts w:ascii="Calibri" w:hAnsi="Calibri" w:cs="Calibri"/>
+          <w:sz w:val="24"/>
+          <w:szCs w:val="24"/>
+          <w:lang w:val="en-GB"/>
+        </w:rPr>
+        <w:t xml:space="preserve">Indexed </w:t>
+      </w:r>
+      <w:r>
+        <w:rPr>
+          <w:rFonts w:ascii="Calibri" w:hAnsi="Calibri" w:cs="Calibri"/>
+          <w:b/>
+          <w:bCs/>
+          <w:sz w:val="24"/>
+          <w:szCs w:val="24"/>
+          <w:lang w:val="en-GB"/>
+        </w:rPr>
+        <w:t>isbn</w:t>
+      </w:r>
+      <w:r>
+        <w:rPr>
+          <w:rFonts w:ascii="Calibri" w:hAnsi="Calibri" w:cs="Calibri"/>
+          <w:b/>
+          <w:bCs/>
+          <w:sz w:val="24"/>
+          <w:szCs w:val="24"/>
+          <w:lang w:val="en-GB"/>
+        </w:rPr>
+        <w:t>,</w:t>
+      </w:r>
+      <w:r>
+        <w:rPr>
+          <w:rFonts w:ascii="Calibri" w:hAnsi="Calibri" w:cs="Calibri"/>
+          <w:sz w:val="24"/>
+          <w:szCs w:val="24"/>
+          <w:lang w:val="en-GB"/>
+        </w:rPr>
+        <w:t xml:space="preserve"> </w:t>
+      </w:r>
+      <w:r>
+        <w:rPr>
+          <w:rFonts w:ascii="Calibri" w:hAnsi="Calibri" w:cs="Calibri"/>
+          <w:b/>
+          <w:bCs/>
+          <w:sz w:val="24"/>
+          <w:szCs w:val="24"/>
+          <w:lang w:val="en-GB"/>
+        </w:rPr>
+        <w:t>title, genres, categories, price</w:t>
+      </w:r>
+    </w:p>
+    <w:p>
+      <w:pPr>
+        <w:spacing w:line="360" w:lineRule="auto"/>
+        <w:rPr>
+          <w:rFonts w:ascii="Calibri" w:hAnsi="Calibri" w:cs="Calibri"/>
+          <w:sz w:val="24"/>
+          <w:szCs w:val="24"/>
+          <w:u w:val="single"/>
+          <w:lang w:val="en-GB"/>
+        </w:rPr>
+      </w:pPr>
+      <w:r>
+        <w:rPr>
+          <w:rFonts w:ascii="Calibri" w:hAnsi="Calibri" w:cs="Calibri"/>
+          <w:sz w:val="24"/>
+          <w:szCs w:val="24"/>
+          <w:u w:val="single"/>
+          <w:lang w:val="en-GB"/>
+        </w:rPr>
+        <w:t>JSON Validation</w:t>
+      </w:r>
+    </w:p>
+    <w:p>
+      <w:pPr>
+        <w:pStyle w:val="ListParagraph"/>
+        <w:numPr>
+          <w:ilvl w:val="0"/>
+          <w:numId w:val="16"/>
+        </w:numPr>
+        <w:spacing w:line="360" w:lineRule="auto"/>
+        <w:rPr>
+          <w:rFonts w:ascii="Calibri" w:hAnsi="Calibri" w:cs="Calibri"/>
+          <w:sz w:val="24"/>
+          <w:szCs w:val="24"/>
+          <w:lang w:val="en-GB"/>
+        </w:rPr>
+      </w:pPr>
+      <w:r>
+        <w:rPr>
+          <w:rFonts w:ascii="Calibri" w:hAnsi="Calibri" w:cs="Calibri"/>
+          <w:sz w:val="24"/>
+          <w:szCs w:val="24"/>
+          <w:lang w:val="en-GB"/>
+        </w:rPr>
+        <w:t xml:space="preserve">Collection validators to require </w:t>
+      </w:r>
+      <w:r>
+        <w:rPr>
+          <w:rFonts w:ascii="Calibri" w:hAnsi="Calibri" w:cs="Calibri"/>
+          <w:b/>
+          <w:bCs/>
+          <w:sz w:val="24"/>
+          <w:szCs w:val="24"/>
+          <w:lang w:val="en-GB"/>
+        </w:rPr>
+        <w:t>price</w:t>
+      </w:r>
+      <w:r>
+        <w:rPr>
+          <w:rFonts w:ascii="Calibri" w:hAnsi="Calibri" w:cs="Calibri"/>
+          <w:sz w:val="24"/>
+          <w:szCs w:val="24"/>
+          <w:lang w:val="en-GB"/>
+        </w:rPr>
+        <w:t xml:space="preserve"> on books and </w:t>
+      </w:r>
+      <w:r>
+        <w:rPr>
+          <w:rFonts w:ascii="Calibri" w:hAnsi="Calibri" w:cs="Calibri"/>
+          <w:b/>
+          <w:bCs/>
+          <w:sz w:val="24"/>
+          <w:szCs w:val="24"/>
+          <w:lang w:val="en-GB"/>
+        </w:rPr>
+        <w:t>email</w:t>
+      </w:r>
+      <w:r>
+        <w:rPr>
+          <w:rFonts w:ascii="Calibri" w:hAnsi="Calibri" w:cs="Calibri"/>
+          <w:sz w:val="24"/>
+          <w:szCs w:val="24"/>
+          <w:lang w:val="en-GB"/>
+        </w:rPr>
+        <w:t xml:space="preserve"> on customers</w:t>
       </w:r>
     </w:p>
     <w:p>
@@ -2965,7 +3177,107 @@
           <w:sz w:val="24"/>
           <w:szCs w:val="24"/>
         </w:rPr>
-        <w:t>Schemaless by default—can enforce via JSON Schema if desired. Easy to add new fields or sub-documents.</w:t>
+        <w:t>Schemaless by default</w:t>
+      </w:r>
+      <w:r>
+        <w:rPr>
+          <w:rFonts w:ascii="Calibri" w:hAnsi="Calibri" w:cs="Calibri"/>
+          <w:sz w:val="24"/>
+          <w:szCs w:val="24"/>
+        </w:rPr>
+        <w:t xml:space="preserve">, </w:t>
+      </w:r>
+      <w:r>
+        <w:rPr>
+          <w:rFonts w:ascii="Calibri" w:hAnsi="Calibri" w:cs="Calibri"/>
+          <w:sz w:val="24"/>
+          <w:szCs w:val="24"/>
+        </w:rPr>
+        <w:t>can</w:t>
+      </w:r>
+      <w:r>
+        <w:rPr>
+          <w:rFonts w:ascii="Calibri" w:hAnsi="Calibri" w:cs="Calibri"/>
+          <w:sz w:val="24"/>
+          <w:szCs w:val="24"/>
+        </w:rPr>
+        <w:t xml:space="preserve"> be</w:t>
+      </w:r>
+      <w:r>
+        <w:rPr>
+          <w:rFonts w:ascii="Calibri" w:hAnsi="Calibri" w:cs="Calibri"/>
+          <w:sz w:val="24"/>
+          <w:szCs w:val="24"/>
+        </w:rPr>
+        <w:t xml:space="preserve"> enforce</w:t>
+      </w:r>
+      <w:r>
+        <w:rPr>
+          <w:rFonts w:ascii="Calibri" w:hAnsi="Calibri" w:cs="Calibri"/>
+          <w:sz w:val="24"/>
+          <w:szCs w:val="24"/>
+        </w:rPr>
+        <w:t>d</w:t>
+      </w:r>
+      <w:r>
+        <w:rPr>
+          <w:rFonts w:ascii="Calibri" w:hAnsi="Calibri" w:cs="Calibri"/>
+          <w:sz w:val="24"/>
+          <w:szCs w:val="24"/>
+        </w:rPr>
+        <w:t xml:space="preserve"> via JSON Schema if desired. Easy to add new fields or sub-documents</w:t>
+      </w:r>
+      <w:r>
+        <w:rPr>
+          <w:rFonts w:ascii="Calibri" w:hAnsi="Calibri" w:cs="Calibri"/>
+          <w:sz w:val="24"/>
+          <w:szCs w:val="24"/>
+        </w:rPr>
+        <w:t xml:space="preserve"> (e.g. </w:t>
+      </w:r>
+      <w:r>
+        <w:rPr>
+          <w:rFonts w:ascii="Calibri" w:hAnsi="Calibri" w:cs="Calibri"/>
+          <w:b/>
+          <w:bCs/>
+          <w:sz w:val="24"/>
+          <w:szCs w:val="24"/>
+        </w:rPr>
+        <w:t>rating</w:t>
+      </w:r>
+      <w:r>
+        <w:rPr>
+          <w:rFonts w:ascii="Calibri" w:hAnsi="Calibri" w:cs="Calibri"/>
+          <w:sz w:val="24"/>
+          <w:szCs w:val="24"/>
+        </w:rPr>
+        <w:t xml:space="preserve"> or </w:t>
+      </w:r>
+      <w:r>
+        <w:rPr>
+          <w:rFonts w:ascii="Calibri" w:hAnsi="Calibri" w:cs="Calibri"/>
+          <w:b/>
+          <w:bCs/>
+          <w:sz w:val="24"/>
+          <w:szCs w:val="24"/>
+        </w:rPr>
+        <w:t>page_count</w:t>
+      </w:r>
+      <w:r>
+        <w:rPr>
+          <w:rFonts w:ascii="Calibri" w:hAnsi="Calibri" w:cs="Calibri"/>
+          <w:sz w:val="24"/>
+          <w:szCs w:val="24"/>
+        </w:rPr>
+        <w:t>) without migrations</w:t>
+      </w:r>
+      <w:r>
+        <w:rPr>
+          <w:rFonts w:ascii="Calibri" w:hAnsi="Calibri" w:cs="Calibri"/>
+          <w:sz w:val="24"/>
+          <w:szCs w:val="24"/>
+        </w:rPr>
+        <w:t>.</w:t>
       </w:r>
     </w:p>
     <w:p>
@@ -4640,6 +4952,119 @@
     </w:lvl>
   </w:abstractNum>
   <w:abstractNum w:abstractNumId="12" w15:restartNumberingAfterBreak="0">
+    <w:nsid w:val="4F8D1859"/>
+    <w:multiLevelType w:val="hybridMultilevel"/>
+    <w:tmpl w:val="14C4EDEA"/>
+    <w:lvl w:ilvl="0" w:tplc="0C090001">
+      <w:start w:val="1"/>
+      <w:numFmt w:val="bullet"/>
+      <w:lvlText w:val=""/>
+      <w:lvlJc w:val="left"/>
+      <w:pPr>
+        <w:ind w:left="720" w:hanging="360"/>
+      </w:pPr>
+      <w:rPr>
+        <w:rFonts w:ascii="Symbol" w:hAnsi="Symbol" w:hint="default"/>
+      </w:rPr>
+    </w:lvl>
+    <w:lvl w:ilvl="1" w:tplc="0C090003" w:tentative="1">
+      <w:start w:val="1"/>
+      <w:numFmt w:val="bullet"/>
+      <w:lvlText w:val="o"/>
+      <w:lvlJc w:val="left"/>
+      <w:pPr>
+        <w:ind w:left="1440" w:hanging="360"/>
+      </w:pPr>
+      <w:rPr>
+        <w:rFonts w:ascii="Courier New" w:hAnsi="Courier New" w:cs="Courier New" w:hint="default"/>
+      </w:rPr>
+    </w:lvl>
+    <w:lvl w:ilvl="2" w:tplc="0C090005" w:tentative="1">
+      <w:start w:val="1"/>
+      <w:numFmt w:val="bullet"/>
+      <w:lvlText w:val=""/>
+      <w:lvlJc w:val="left"/>
+      <w:pPr>
+        <w:ind w:left="2160" w:hanging="360"/>
+      </w:pPr>
+      <w:rPr>
+        <w:rFonts w:ascii="Wingdings" w:hAnsi="Wingdings" w:hint="default"/>
+      </w:rPr>
+    </w:lvl>
+    <w:lvl w:ilvl="3" w:tplc="0C090001" w:tentative="1">
+      <w:start w:val="1"/>
+      <w:numFmt w:val="bullet"/>
+      <w:lvlText w:val=""/>
+      <w:lvlJc w:val="left"/>
+      <w:pPr>
+        <w:ind w:left="2880" w:hanging="360"/>
+      </w:pPr>
+      <w:rPr>
+        <w:rFonts w:ascii="Symbol" w:hAnsi="Symbol" w:hint="default"/>
+      </w:rPr>
+    </w:lvl>
+    <w:lvl w:ilvl="4" w:tplc="0C090003" w:tentative="1">
+      <w:start w:val="1"/>
+      <w:numFmt w:val="bullet"/>
+      <w:lvlText w:val="o"/>
+      <w:lvlJc w:val="left"/>
+      <w:pPr>
+        <w:ind w:left="3600" w:hanging="360"/>
+      </w:pPr>
+      <w:rPr>
+        <w:rFonts w:ascii="Courier New" w:hAnsi="Courier New" w:cs="Courier New" w:hint="default"/>
+      </w:rPr>
+    </w:lvl>
+    <w:lvl w:ilvl="5" w:tplc="0C090005" w:tentative="1">
+      <w:start w:val="1"/>
+      <w:numFmt w:val="bullet"/>
+      <w:lvlText w:val=""/>
+      <w:lvlJc w:val="left"/>
+      <w:pPr>
+        <w:ind w:left="4320" w:hanging="360"/>
+      </w:pPr>
+      <w:rPr>
+        <w:rFonts w:ascii="Wingdings" w:hAnsi="Wingdings" w:hint="default"/>
+      </w:rPr>
+    </w:lvl>
+    <w:lvl w:ilvl="6" w:tplc="0C090001" w:tentative="1">
+      <w:start w:val="1"/>
+      <w:numFmt w:val="bullet"/>
+      <w:lvlText w:val=""/>
+      <w:lvlJc w:val="left"/>
+      <w:pPr>
+        <w:ind w:left="5040" w:hanging="360"/>
+      </w:pPr>
+      <w:rPr>
+        <w:rFonts w:ascii="Symbol" w:hAnsi="Symbol" w:hint="default"/>
+      </w:rPr>
+    </w:lvl>
+    <w:lvl w:ilvl="7" w:tplc="0C090003" w:tentative="1">
+      <w:start w:val="1"/>
+      <w:numFmt w:val="bullet"/>
+      <w:lvlText w:val="o"/>
+      <w:lvlJc w:val="left"/>
+      <w:pPr>
+        <w:ind w:left="5760" w:hanging="360"/>
+      </w:pPr>
+      <w:rPr>
+        <w:rFonts w:ascii="Courier New" w:hAnsi="Courier New" w:cs="Courier New" w:hint="default"/>
+      </w:rPr>
+    </w:lvl>
+    <w:lvl w:ilvl="8" w:tplc="0C090005" w:tentative="1">
+      <w:start w:val="1"/>
+      <w:numFmt w:val="bullet"/>
+      <w:lvlText w:val=""/>
+      <w:lvlJc w:val="left"/>
+      <w:pPr>
+        <w:ind w:left="6480" w:hanging="360"/>
+      </w:pPr>
+      <w:rPr>
+        <w:rFonts w:ascii="Wingdings" w:hAnsi="Wingdings" w:hint="default"/>
+      </w:rPr>
+    </w:lvl>
+  </w:abstractNum>
+  <w:abstractNum w:abstractNumId="13" w15:restartNumberingAfterBreak="0">
     <w:nsid w:val="59E86F63"/>
     <w:multiLevelType w:val="multilevel"/>
     <w:tmpl w:val="4962A734"/>
@@ -4752,7 +5177,7 @@
       </w:rPr>
     </w:lvl>
   </w:abstractNum>
-  <w:abstractNum w:abstractNumId="13" w15:restartNumberingAfterBreak="0">
+  <w:abstractNum w:abstractNumId="14" w15:restartNumberingAfterBreak="0">
     <w:nsid w:val="5C0609F1"/>
     <w:multiLevelType w:val="multilevel"/>
     <w:tmpl w:val="0CC8D986"/>
@@ -4865,7 +5290,7 @@
       </w:rPr>
     </w:lvl>
   </w:abstractNum>
-  <w:abstractNum w:abstractNumId="14" w15:restartNumberingAfterBreak="0">
+  <w:abstractNum w:abstractNumId="15" w15:restartNumberingAfterBreak="0">
     <w:nsid w:val="7E7A5B5B"/>
     <w:multiLevelType w:val="hybridMultilevel"/>
     <w:tmpl w:val="000C1768"/>
@@ -4952,7 +5377,7 @@
     </w:lvl>
   </w:abstractNum>
   <w:num w:numId="1" w16cid:durableId="115686782">
-    <w:abstractNumId w:val="14"/>
+    <w:abstractNumId w:val="15"/>
     <w:lvlOverride w:ilvl="0">
       <w:startOverride w:val="1"/>
     </w:lvlOverride>
@@ -4994,7 +5419,7 @@
     <w:abstractNumId w:val="2"/>
   </w:num>
   <w:num w:numId="6" w16cid:durableId="1136265247">
-    <w:abstractNumId w:val="13"/>
+    <w:abstractNumId w:val="14"/>
   </w:num>
   <w:num w:numId="7" w16cid:durableId="1894197925">
     <w:abstractNumId w:val="10"/>
@@ -5012,7 +5437,7 @@
     <w:abstractNumId w:val="5"/>
   </w:num>
   <w:num w:numId="12" w16cid:durableId="1827700563">
-    <w:abstractNumId w:val="12"/>
+    <w:abstractNumId w:val="13"/>
   </w:num>
   <w:num w:numId="13" w16cid:durableId="1089735360">
     <w:abstractNumId w:val="8"/>
@@ -5022,6 +5447,9 @@
   </w:num>
   <w:num w:numId="15" w16cid:durableId="576283051">
     <w:abstractNumId w:val="11"/>
+  </w:num>
+  <w:num w:numId="16" w16cid:durableId="1141846287">
+    <w:abstractNumId w:val="12"/>
   </w:num>
 </w:numbering>
 </file>
@@ -5632,6 +6060,7 @@
   <w:style w:type="character" w:default="1" w:styleId="DefaultParagraphFont">
     <w:name w:val="Default Paragraph Font"/>
     <w:uiPriority w:val="1"/>
+    <w:semiHidden/>
     <w:unhideWhenUsed/>
   </w:style>
   <w:style w:type="table" w:default="1" w:styleId="TableNormal">

</xml_diff>